<commit_message>
files added in ludi devops notes
</commit_message>
<xml_diff>
--- a/future devops engineers/docker/Oct Docker Part6 .docx
+++ b/future devops engineers/docker/Oct Docker Part6 .docx
@@ -10,14 +10,6 @@
           <w:u w:val="single"/>
         </w:rPr>
       </w:pPr>
-      <w:r>
-        <w:rPr>
-          <w:b/>
-          <w:bCs/>
-          <w:u w:val="single"/>
-        </w:rPr>
-        <w:t>Oct</w:t>
-      </w:r>
       <w:r>
         <w:rPr>
           <w:b/>

</xml_diff>